<commit_message>
Updates to first two modules
</commit_message>
<xml_diff>
--- a/modules/01_First_Steps/Goals and Expectations (Ogle).docx
+++ b/modules/01_First_Steps/Goals and Expectations (Ogle).docx
@@ -33,8 +33,6 @@
           <w:szCs w:val="22"/>
         </w:rPr>
       </w:pPr>
-      <w:bookmarkStart w:id="0" w:name="_GoBack"/>
-      <w:bookmarkEnd w:id="0"/>
     </w:p>
     <w:p>
       <w:pPr>
@@ -2584,28 +2582,7 @@
           <w:rFonts w:asciiTheme="minorHAnsi" w:hAnsiTheme="minorHAnsi" w:cstheme="minorHAnsi"/>
           <w:sz w:val="24"/>
         </w:rPr>
-        <w:t>ople</w:t>
-      </w:r>
-      <w:r>
-        <w:rPr>
-          <w:rFonts w:asciiTheme="minorHAnsi" w:hAnsiTheme="minorHAnsi" w:cstheme="minorHAnsi"/>
-          <w:sz w:val="24"/>
-        </w:rPr>
-        <w:t xml:space="preserve"> during your first week here</w:t>
-      </w:r>
-      <w:r>
-        <w:rPr>
-          <w:rFonts w:asciiTheme="minorHAnsi" w:hAnsiTheme="minorHAnsi" w:cstheme="minorHAnsi"/>
-          <w:sz w:val="24"/>
-        </w:rPr>
-        <w:t>?</w:t>
-      </w:r>
-      <w:r>
-        <w:rPr>
-          <w:rFonts w:asciiTheme="minorHAnsi" w:hAnsiTheme="minorHAnsi" w:cstheme="minorHAnsi"/>
-          <w:sz w:val="24"/>
-        </w:rPr>
-        <w:t xml:space="preserve"> Do you think any will become close friends? How do you plan to meet other students?</w:t>
+        <w:t>ople during your first week here? Do you think any will become close friends? How do you plan to meet other students?</w:t>
       </w:r>
     </w:p>
     <w:p>
@@ -2776,7 +2753,28 @@
           <w:rFonts w:asciiTheme="minorHAnsi" w:hAnsiTheme="minorHAnsi" w:cstheme="minorHAnsi"/>
           <w:sz w:val="24"/>
         </w:rPr>
-        <w:t xml:space="preserve">What extra-curricular activities do you want to be a part of (i.e. clubs, organizations, intramurals, etc.)?  </w:t>
+        <w:t xml:space="preserve">Do you plan to seek out </w:t>
+      </w:r>
+      <w:r>
+        <w:rPr>
+          <w:rFonts w:asciiTheme="minorHAnsi" w:hAnsiTheme="minorHAnsi" w:cstheme="minorHAnsi"/>
+          <w:sz w:val="24"/>
+        </w:rPr>
+        <w:t>extra-curricular activities (i.e. clubs, organizations, intramurals, etc.)</w:t>
+      </w:r>
+      <w:r>
+        <w:rPr>
+          <w:rFonts w:asciiTheme="minorHAnsi" w:hAnsiTheme="minorHAnsi" w:cstheme="minorHAnsi"/>
+          <w:sz w:val="24"/>
+        </w:rPr>
+        <w:t xml:space="preserve"> to be a part of</w:t>
+      </w:r>
+      <w:r>
+        <w:rPr>
+          <w:rFonts w:asciiTheme="minorHAnsi" w:hAnsiTheme="minorHAnsi" w:cstheme="minorHAnsi"/>
+          <w:sz w:val="24"/>
+        </w:rPr>
+        <w:t xml:space="preserve">?  </w:t>
       </w:r>
     </w:p>
     <w:p>
@@ -4166,6 +4164,8 @@
         </w:rPr>
         <w:t xml:space="preserve"> </w:t>
       </w:r>
+      <w:bookmarkStart w:id="0" w:name="_GoBack"/>
+      <w:bookmarkEnd w:id="0"/>
     </w:p>
     <w:p>
       <w:pPr>

</xml_diff>